<commit_message>
Added time-log csv file
</commit_message>
<xml_diff>
--- a/Project_Plan_for_RShiny_app.docx
+++ b/Project_Plan_for_RShiny_app.docx
@@ -16,6 +16,11 @@
       </w:r>
     </w:p>
     <w:p>
+      <w:pPr>
+        <w:rPr>
+          <w:rStyle w:val="Hyperlink"/>
+        </w:rPr>
+      </w:pPr>
       <w:r>
         <w:t xml:space="preserve">Link to dataset: </w:t>
       </w:r>
@@ -27,6 +32,141 @@
           <w:t>https://www.kaggle.com/datasets/katerynameleshenko/ai-index</w:t>
         </w:r>
       </w:hyperlink>
+    </w:p>
+    <w:p>
+      <w:pPr>
+        <w:rPr>
+          <w:rStyle w:val="Hyperlink"/>
+          <w:color w:val="000000" w:themeColor="text1"/>
+          <w:u w:val="none"/>
+        </w:rPr>
+      </w:pPr>
+      <w:r>
+        <w:rPr>
+          <w:rStyle w:val="Hyperlink"/>
+          <w:color w:val="000000" w:themeColor="text1"/>
+          <w:u w:val="none"/>
+        </w:rPr>
+        <w:t xml:space="preserve">Final </w:t>
+      </w:r>
+      <w:r>
+        <w:rPr>
+          <w:rStyle w:val="Hyperlink"/>
+          <w:color w:val="000000" w:themeColor="text1"/>
+          <w:u w:val="none"/>
+        </w:rPr>
+        <w:t>Interactive Visualizations:</w:t>
+      </w:r>
+    </w:p>
+    <w:p>
+      <w:pPr>
+        <w:rPr>
+          <w:rStyle w:val="Hyperlink"/>
+          <w:color w:val="000000" w:themeColor="text1"/>
+          <w:u w:val="none"/>
+        </w:rPr>
+      </w:pPr>
+      <w:r>
+        <w:rPr>
+          <w:rStyle w:val="Hyperlink"/>
+          <w:color w:val="000000" w:themeColor="text1"/>
+          <w:u w:val="none"/>
+        </w:rPr>
+        <w:t>Bar plot</w:t>
+      </w:r>
+    </w:p>
+    <w:p>
+      <w:pPr>
+        <w:rPr>
+          <w:rStyle w:val="Hyperlink"/>
+          <w:color w:val="000000" w:themeColor="text1"/>
+          <w:u w:val="none"/>
+        </w:rPr>
+      </w:pPr>
+      <w:r>
+        <w:rPr>
+          <w:rStyle w:val="Hyperlink"/>
+          <w:color w:val="000000" w:themeColor="text1"/>
+          <w:u w:val="none"/>
+        </w:rPr>
+        <w:t xml:space="preserve">Bubble </w:t>
+      </w:r>
+      <w:proofErr w:type="gramStart"/>
+      <w:r>
+        <w:rPr>
+          <w:rStyle w:val="Hyperlink"/>
+          <w:color w:val="000000" w:themeColor="text1"/>
+          <w:u w:val="none"/>
+        </w:rPr>
+        <w:t>plot</w:t>
+      </w:r>
+      <w:proofErr w:type="gramEnd"/>
+    </w:p>
+    <w:p>
+      <w:pPr>
+        <w:rPr>
+          <w:rStyle w:val="Hyperlink"/>
+          <w:color w:val="000000" w:themeColor="text1"/>
+          <w:u w:val="none"/>
+        </w:rPr>
+      </w:pPr>
+      <w:r>
+        <w:rPr>
+          <w:rStyle w:val="Hyperlink"/>
+          <w:color w:val="000000" w:themeColor="text1"/>
+          <w:u w:val="none"/>
+        </w:rPr>
+        <w:t>Map</w:t>
+      </w:r>
+    </w:p>
+    <w:p>
+      <w:pPr>
+        <w:rPr>
+          <w:rStyle w:val="Hyperlink"/>
+          <w:color w:val="000000" w:themeColor="text1"/>
+          <w:u w:val="none"/>
+        </w:rPr>
+      </w:pPr>
+      <w:r>
+        <w:rPr>
+          <w:rStyle w:val="Hyperlink"/>
+          <w:color w:val="000000" w:themeColor="text1"/>
+          <w:u w:val="none"/>
+        </w:rPr>
+        <w:t>Spider Plot</w:t>
+      </w:r>
+    </w:p>
+    <w:p>
+      <w:pPr>
+        <w:rPr>
+          <w:rStyle w:val="Hyperlink"/>
+          <w:color w:val="000000" w:themeColor="text1"/>
+          <w:u w:val="none"/>
+        </w:rPr>
+      </w:pPr>
+      <w:r>
+        <w:rPr>
+          <w:rStyle w:val="Hyperlink"/>
+          <w:color w:val="000000" w:themeColor="text1"/>
+          <w:u w:val="none"/>
+        </w:rPr>
+        <w:t xml:space="preserve">Shinyapps.io link: </w:t>
+      </w:r>
+      <w:hyperlink r:id="rId5" w:history="1">
+        <w:r>
+          <w:rPr>
+            <w:rStyle w:val="Hyperlink"/>
+          </w:rPr>
+          <w:t>https://ishita-sarraf.shinyapps.io/ishita-csc324-02/</w:t>
+        </w:r>
+      </w:hyperlink>
+    </w:p>
+    <w:p>
+      <w:pPr>
+        <w:rPr>
+          <w:color w:val="000000" w:themeColor="text1"/>
+        </w:rPr>
+      </w:pPr>
     </w:p>
     <w:p/>
     <w:sectPr>

</xml_diff>